<commit_message>
cambios en los recursos
</commit_message>
<xml_diff>
--- a/fuentes/contenidos/grado08/guion01/MA_08_01_CO_REC100.docx
+++ b/fuentes/contenidos/grado08/guion01/MA_08_01_CO_REC100.docx
@@ -140,16 +140,8 @@
         </w:rPr>
         <w:t>MA_</w:t>
       </w:r>
-      <w:del w:id="0" w:author="Josué" w:date="2015-03-18T09:28:00Z">
-        <w:r>
-          <w:rPr>
-            <w:rFonts w:ascii="Times New Roman" w:hAnsi="Times New Roman" w:cs="Times New Roman"/>
-            <w:color w:val="000000"/>
-            <w:lang w:val="es-CO"/>
-          </w:rPr>
-          <w:delText>G</w:delText>
-        </w:r>
-      </w:del>
+      <w:bookmarkStart w:id="0" w:name="_GoBack"/>
+      <w:bookmarkEnd w:id="0"/>
       <w:r>
         <w:rPr>
           <w:rFonts w:ascii="Times New Roman" w:hAnsi="Times New Roman" w:cs="Times New Roman"/>
@@ -168,8 +160,6 @@
           <w:lang w:val="es-ES_tradnl"/>
         </w:rPr>
       </w:pPr>
-      <w:bookmarkStart w:id="1" w:name="_GoBack"/>
-      <w:bookmarkEnd w:id="1"/>
     </w:p>
     <w:p>
       <w:pPr>
@@ -15552,14 +15542,6 @@
     </w:sectPr>
   </w:body>
 </w:document>
-</file>
-
-<file path=word/people.xml><?xml version="1.0" encoding="utf-8"?>
-<w15:people xmlns:wpc="http://schemas.microsoft.com/office/word/2010/wordprocessingCanvas" xmlns:mc="http://schemas.openxmlformats.org/markup-compatibility/2006" xmlns:o="urn:schemas-microsoft-com:office:office" xmlns:r="http://schemas.openxmlformats.org/officeDocument/2006/relationships" xmlns:m="http://schemas.openxmlformats.org/officeDocument/2006/math" xmlns:v="urn:schemas-microsoft-com:vml" xmlns:wp14="http://schemas.microsoft.com/office/word/2010/wordprocessingDrawing" xmlns:wp="http://schemas.openxmlformats.org/drawingml/2006/wordprocessingDrawing" xmlns:w10="urn:schemas-microsoft-com:office:word" xmlns:w="http://schemas.openxmlformats.org/wordprocessingml/2006/main" xmlns:w14="http://schemas.microsoft.com/office/word/2010/wordml" xmlns:w15="http://schemas.microsoft.com/office/word/2012/wordml" xmlns:wpg="http://schemas.microsoft.com/office/word/2010/wordprocessingGroup" xmlns:wpi="http://schemas.microsoft.com/office/word/2010/wordprocessingInk" xmlns:wne="http://schemas.microsoft.com/office/word/2006/wordml" xmlns:wps="http://schemas.microsoft.com/office/word/2010/wordprocessingShape" mc:Ignorable="w14 w15 wp14">
-  <w15:person w15:author="Josué">
-    <w15:presenceInfo w15:providerId="None" w15:userId="Josué"/>
-  </w15:person>
-</w15:people>
 </file>
 
 <file path=word/styles.xml><?xml version="1.0" encoding="utf-8"?>

</xml_diff>